<commit_message>
changes of 25/11/2022 - start 04/02-Activite-Reseaux
</commit_message>
<xml_diff>
--- a/04-Architecture_materielle/01-Architectures_Materielles/Architectures_Materielles_et_Systemes_d_Exploitation.docx
+++ b/04-Architecture_materielle/01-Architectures_Materielles/Architectures_Materielles_et_Systemes_d_Exploitation.docx
@@ -1,6 +1,6 @@
 
 <file path=word/document.xml><?xml version="1.0" encoding="utf-8"?>
-<w:document xmlns:wpc="http://schemas.microsoft.com/office/word/2010/wordprocessingCanvas" xmlns:cx="http://schemas.microsoft.com/office/drawing/2014/chartex" xmlns:cx1="http://schemas.microsoft.com/office/drawing/2015/9/8/chartex" xmlns:cx2="http://schemas.microsoft.com/office/drawing/2015/10/21/chartex" xmlns:cx3="http://schemas.microsoft.com/office/drawing/2016/5/9/chartex" xmlns:cx4="http://schemas.microsoft.com/office/drawing/2016/5/10/chartex" xmlns:cx5="http://schemas.microsoft.com/office/drawing/2016/5/11/chartex" xmlns:cx6="http://schemas.microsoft.com/office/drawing/2016/5/12/chartex" xmlns:cx7="http://schemas.microsoft.com/office/drawing/2016/5/13/chartex" xmlns:cx8="http://schemas.microsoft.com/office/drawing/2016/5/14/chartex" xmlns:mc="http://schemas.openxmlformats.org/markup-compatibility/2006" xmlns:aink="http://schemas.microsoft.com/office/drawing/2016/ink" xmlns:am3d="http://schemas.microsoft.com/office/drawing/2017/model3d" xmlns:o="urn:schemas-microsoft-com:office:office" xmlns:r="http://schemas.openxmlformats.org/officeDocument/2006/relationships" xmlns:m="http://schemas.openxmlformats.org/officeDocument/2006/math" xmlns:v="urn:schemas-microsoft-com:vml" xmlns:wp14="http://schemas.microsoft.com/office/word/2010/wordprocessingDrawing" xmlns:wp="http://schemas.openxmlformats.org/drawingml/2006/wordprocessingDrawing" xmlns:w10="urn:schemas-microsoft-com:office:word" xmlns:w="http://schemas.openxmlformats.org/wordprocessingml/2006/main" xmlns:w14="http://schemas.microsoft.com/office/word/2010/wordml" xmlns:w15="http://schemas.microsoft.com/office/word/2012/wordml" xmlns:w16cex="http://schemas.microsoft.com/office/word/2018/wordml/cex" xmlns:w16cid="http://schemas.microsoft.com/office/word/2016/wordml/cid" xmlns:w16="http://schemas.microsoft.com/office/word/2018/wordml" xmlns:w16se="http://schemas.microsoft.com/office/word/2015/wordml/symex" xmlns:wpg="http://schemas.microsoft.com/office/word/2010/wordprocessingGroup" xmlns:wpi="http://schemas.microsoft.com/office/word/2010/wordprocessingInk" xmlns:wne="http://schemas.microsoft.com/office/word/2006/wordml" xmlns:wps="http://schemas.microsoft.com/office/word/2010/wordprocessingShape" mc:Ignorable="w14 w15 w16se w16cid w16 w16cex wp14">
+<w:document xmlns:wpc="http://schemas.microsoft.com/office/word/2010/wordprocessingCanvas" xmlns:cx="http://schemas.microsoft.com/office/drawing/2014/chartex" xmlns:mc="http://schemas.openxmlformats.org/markup-compatibility/2006" xmlns:o="urn:schemas-microsoft-com:office:office" xmlns:r="http://schemas.openxmlformats.org/officeDocument/2006/relationships" xmlns:m="http://schemas.openxmlformats.org/officeDocument/2006/math" xmlns:v="urn:schemas-microsoft-com:vml" xmlns:wp14="http://schemas.microsoft.com/office/word/2010/wordprocessingDrawing" xmlns:wp="http://schemas.openxmlformats.org/drawingml/2006/wordprocessingDrawing" xmlns:w10="urn:schemas-microsoft-com:office:word" xmlns:w="http://schemas.openxmlformats.org/wordprocessingml/2006/main" xmlns:w14="http://schemas.microsoft.com/office/word/2010/wordml" xmlns:w15="http://schemas.microsoft.com/office/word/2012/wordml" xmlns:w16se="http://schemas.microsoft.com/office/word/2015/wordml/symex" xmlns:wpg="http://schemas.microsoft.com/office/word/2010/wordprocessingGroup" xmlns:wpi="http://schemas.microsoft.com/office/word/2010/wordprocessingInk" xmlns:wne="http://schemas.microsoft.com/office/word/2006/wordml" xmlns:wps="http://schemas.microsoft.com/office/word/2010/wordprocessingShape" mc:Ignorable="w14 w15 w16se wp14">
   <w:body>
     <w:p>
       <w:pPr>
@@ -154,6 +154,7 @@
           <w:noProof/>
           <w:sz w:val="20"/>
           <w:szCs w:val="20"/>
+          <w:lang w:eastAsia="fr-FR"/>
         </w:rPr>
         <w:drawing>
           <wp:anchor distT="0" distB="0" distL="114300" distR="114300" simplePos="0" relativeHeight="251660288" behindDoc="0" locked="0" layoutInCell="1" allowOverlap="1" wp14:anchorId="003877D8" wp14:editId="7F306970">
@@ -181,7 +182,7 @@
                     </pic:cNvPicPr>
                   </pic:nvPicPr>
                   <pic:blipFill>
-                    <a:blip r:embed="rId7" cstate="print">
+                    <a:blip r:embed="rId10" cstate="print">
                       <a:extLst>
                         <a:ext uri="{28A0092B-C50C-407E-A947-70E740481C1C}">
                           <a14:useLocalDpi xmlns:a14="http://schemas.microsoft.com/office/drawing/2010/main" val="0"/>
@@ -238,6 +239,7 @@
           <w:noProof/>
           <w:sz w:val="20"/>
           <w:szCs w:val="20"/>
+          <w:lang w:eastAsia="fr-FR"/>
         </w:rPr>
         <w:drawing>
           <wp:anchor distT="0" distB="0" distL="114300" distR="114300" simplePos="0" relativeHeight="251662336" behindDoc="0" locked="0" layoutInCell="1" allowOverlap="1" wp14:anchorId="2A37BFBB" wp14:editId="4AA5F00A">
@@ -265,7 +267,7 @@
                     </pic:cNvPicPr>
                   </pic:nvPicPr>
                   <pic:blipFill>
-                    <a:blip r:embed="rId8" cstate="print">
+                    <a:blip r:embed="rId11" cstate="print">
                       <a:extLst>
                         <a:ext uri="{28A0092B-C50C-407E-A947-70E740481C1C}">
                           <a14:useLocalDpi xmlns:a14="http://schemas.microsoft.com/office/drawing/2010/main" val="0"/>
@@ -464,6 +466,7 @@
       <w:r>
         <w:rPr>
           <w:noProof/>
+          <w:lang w:eastAsia="fr-FR"/>
         </w:rPr>
         <w:drawing>
           <wp:anchor distT="0" distB="0" distL="114300" distR="114300" simplePos="0" relativeHeight="251658239" behindDoc="0" locked="0" layoutInCell="1" allowOverlap="1" wp14:anchorId="4E92DEA1" wp14:editId="7325C290">
@@ -491,7 +494,7 @@
                     </pic:cNvPicPr>
                   </pic:nvPicPr>
                   <pic:blipFill>
-                    <a:blip r:embed="rId9" cstate="print">
+                    <a:blip r:embed="rId12" cstate="print">
                       <a:extLst>
                         <a:ext uri="{28A0092B-C50C-407E-A947-70E740481C1C}">
                           <a14:useLocalDpi xmlns:a14="http://schemas.microsoft.com/office/drawing/2010/main" val="0"/>
@@ -668,6 +671,7 @@
           <w:lang w:eastAsia="fr-FR"/>
         </w:rPr>
       </w:pPr>
+      <w:proofErr w:type="gramStart"/>
       <w:r>
         <w:rPr>
           <w:rFonts w:ascii="Times New Roman" w:eastAsia="Times New Roman" w:hAnsi="Times New Roman" w:cs="Times New Roman"/>
@@ -676,7 +680,18 @@
           <w:szCs w:val="27"/>
           <w:lang w:eastAsia="fr-FR"/>
         </w:rPr>
-        <w:t>qui a permis de décoder les messages d’Enigma.</w:t>
+        <w:t>qui</w:t>
+      </w:r>
+      <w:proofErr w:type="gramEnd"/>
+      <w:r>
+        <w:rPr>
+          <w:rFonts w:ascii="Times New Roman" w:eastAsia="Times New Roman" w:hAnsi="Times New Roman" w:cs="Times New Roman"/>
+          <w:color w:val="000000"/>
+          <w:sz w:val="27"/>
+          <w:szCs w:val="27"/>
+          <w:lang w:eastAsia="fr-FR"/>
+        </w:rPr>
+        <w:t xml:space="preserve"> a permis de décoder les messages d’Enigma.</w:t>
       </w:r>
     </w:p>
     <w:p>
@@ -696,6 +711,7 @@
       <w:r>
         <w:rPr>
           <w:noProof/>
+          <w:lang w:eastAsia="fr-FR"/>
         </w:rPr>
         <w:drawing>
           <wp:anchor distT="0" distB="0" distL="114300" distR="114300" simplePos="0" relativeHeight="251665408" behindDoc="0" locked="0" layoutInCell="1" allowOverlap="1" wp14:anchorId="38C834C9" wp14:editId="36F706D5">
@@ -723,7 +739,7 @@
                     </pic:cNvPicPr>
                   </pic:nvPicPr>
                   <pic:blipFill>
-                    <a:blip r:embed="rId10" cstate="print">
+                    <a:blip r:embed="rId13" cstate="print">
                       <a:extLst>
                         <a:ext uri="{28A0092B-C50C-407E-A947-70E740481C1C}">
                           <a14:useLocalDpi xmlns:a14="http://schemas.microsoft.com/office/drawing/2010/main" val="0"/>
@@ -818,6 +834,7 @@
       <w:r>
         <w:rPr>
           <w:noProof/>
+          <w:lang w:eastAsia="fr-FR"/>
         </w:rPr>
         <w:drawing>
           <wp:anchor distT="0" distB="0" distL="114300" distR="114300" simplePos="0" relativeHeight="251664384" behindDoc="0" locked="0" layoutInCell="1" allowOverlap="1" wp14:anchorId="2C48435B" wp14:editId="369EAB9A">
@@ -845,7 +862,7 @@
                     </pic:cNvPicPr>
                   </pic:nvPicPr>
                   <pic:blipFill>
-                    <a:blip r:embed="rId11" cstate="print">
+                    <a:blip r:embed="rId14" cstate="print">
                       <a:extLst>
                         <a:ext uri="{28A0092B-C50C-407E-A947-70E740481C1C}">
                           <a14:useLocalDpi xmlns:a14="http://schemas.microsoft.com/office/drawing/2010/main" val="0"/>
@@ -949,8 +966,9 @@
           <w:szCs w:val="27"/>
           <w:lang w:eastAsia="fr-FR"/>
         </w:rPr>
-        <w:t>e l'</w:t>
-      </w:r>
+        <w:t xml:space="preserve">e </w:t>
+      </w:r>
+      <w:proofErr w:type="gramStart"/>
       <w:r>
         <w:rPr>
           <w:rFonts w:ascii="Times New Roman" w:eastAsia="Times New Roman" w:hAnsi="Times New Roman" w:cs="Times New Roman"/>
@@ -958,7 +976,7 @@
           <w:szCs w:val="27"/>
           <w:lang w:eastAsia="fr-FR"/>
         </w:rPr>
-        <w:t xml:space="preserve"> </w:t>
+        <w:t>l'</w:t>
       </w:r>
       <w:r>
         <w:rPr>
@@ -967,8 +985,18 @@
           <w:szCs w:val="27"/>
           <w:lang w:eastAsia="fr-FR"/>
         </w:rPr>
+        <w:t xml:space="preserve"> </w:t>
+      </w:r>
+      <w:r>
+        <w:rPr>
+          <w:rFonts w:ascii="Times New Roman" w:eastAsia="Times New Roman" w:hAnsi="Times New Roman" w:cs="Times New Roman"/>
+          <w:sz w:val="27"/>
+          <w:szCs w:val="27"/>
+          <w:lang w:eastAsia="fr-FR"/>
+        </w:rPr>
         <w:t>ENIAC</w:t>
       </w:r>
+      <w:proofErr w:type="gramEnd"/>
     </w:p>
     <w:p>
       <w:pPr>
@@ -1002,6 +1030,7 @@
       <w:r>
         <w:rPr>
           <w:noProof/>
+          <w:lang w:eastAsia="fr-FR"/>
         </w:rPr>
         <w:drawing>
           <wp:anchor distT="0" distB="0" distL="114300" distR="114300" simplePos="0" relativeHeight="251667456" behindDoc="0" locked="0" layoutInCell="1" allowOverlap="1" wp14:anchorId="0D2F2A07" wp14:editId="4B205155">
@@ -1029,7 +1058,7 @@
                     </pic:cNvPicPr>
                   </pic:nvPicPr>
                   <pic:blipFill>
-                    <a:blip r:embed="rId12" cstate="print">
+                    <a:blip r:embed="rId15" cstate="print">
                       <a:extLst>
                         <a:ext uri="{28A0092B-C50C-407E-A947-70E740481C1C}">
                           <a14:useLocalDpi xmlns:a14="http://schemas.microsoft.com/office/drawing/2010/main" val="0"/>
@@ -1306,6 +1335,7 @@
       <w:r>
         <w:rPr>
           <w:noProof/>
+          <w:lang w:eastAsia="fr-FR"/>
         </w:rPr>
         <w:drawing>
           <wp:anchor distT="0" distB="0" distL="114300" distR="114300" simplePos="0" relativeHeight="251669504" behindDoc="0" locked="0" layoutInCell="1" allowOverlap="1" wp14:anchorId="2B89E795" wp14:editId="39B16BD7">
@@ -1333,7 +1363,7 @@
                     </pic:cNvPicPr>
                   </pic:nvPicPr>
                   <pic:blipFill>
-                    <a:blip r:embed="rId13">
+                    <a:blip r:embed="rId16">
                       <a:extLst>
                         <a:ext uri="{28A0092B-C50C-407E-A947-70E740481C1C}">
                           <a14:useLocalDpi xmlns:a14="http://schemas.microsoft.com/office/drawing/2010/main" val="0"/>
@@ -1737,7 +1767,29 @@
           <w:szCs w:val="27"/>
           <w:lang w:eastAsia="fr-FR"/>
         </w:rPr>
-        <w:t>2018 : record de processeur à 7,6 GHz ….probablement dépassé aujourd’hui….</w:t>
+        <w:t>2018 : record de processeur à 7,6 GHz</w:t>
+      </w:r>
+      <w:proofErr w:type="gramStart"/>
+      <w:r>
+        <w:rPr>
+          <w:rFonts w:ascii="Times New Roman" w:eastAsia="Times New Roman" w:hAnsi="Times New Roman" w:cs="Times New Roman"/>
+          <w:color w:val="000000"/>
+          <w:sz w:val="27"/>
+          <w:szCs w:val="27"/>
+          <w:lang w:eastAsia="fr-FR"/>
+        </w:rPr>
+        <w:t xml:space="preserve"> ….</w:t>
+      </w:r>
+      <w:proofErr w:type="gramEnd"/>
+      <w:r>
+        <w:rPr>
+          <w:rFonts w:ascii="Times New Roman" w:eastAsia="Times New Roman" w:hAnsi="Times New Roman" w:cs="Times New Roman"/>
+          <w:color w:val="000000"/>
+          <w:sz w:val="27"/>
+          <w:szCs w:val="27"/>
+          <w:lang w:eastAsia="fr-FR"/>
+        </w:rPr>
+        <w:t>probablement dépassé aujourd’hui….</w:t>
       </w:r>
     </w:p>
     <w:p>
@@ -1856,6 +1908,7 @@
           <w:b/>
           <w:bCs/>
           <w:noProof/>
+          <w:lang w:eastAsia="fr-FR"/>
         </w:rPr>
         <w:drawing>
           <wp:anchor distT="0" distB="0" distL="114300" distR="114300" simplePos="0" relativeHeight="251670528" behindDoc="1" locked="0" layoutInCell="1" allowOverlap="1" wp14:anchorId="36BE3A48" wp14:editId="67A5BB61">
@@ -1889,7 +1942,7 @@
                     <pic:cNvPicPr/>
                   </pic:nvPicPr>
                   <pic:blipFill>
-                    <a:blip r:embed="rId14" cstate="print">
+                    <a:blip r:embed="rId17" cstate="print">
                       <a:extLst>
                         <a:ext uri="{28A0092B-C50C-407E-A947-70E740481C1C}">
                           <a14:useLocalDpi xmlns:a14="http://schemas.microsoft.com/office/drawing/2010/main" val="0"/>
@@ -2384,19 +2437,33 @@
         <w:rPr>
           <w:rFonts w:ascii="Bookman Old Style" w:hAnsi="Bookman Old Style"/>
         </w:rPr>
-        <w:t>'extension d’ordinateur</w:t>
-      </w:r>
+        <w:t>'extension </w:t>
+      </w:r>
+      <w:proofErr w:type="gramStart"/>
       <w:r>
         <w:rPr>
           <w:rFonts w:ascii="Bookman Old Style" w:hAnsi="Bookman Old Style"/>
         </w:rPr>
+        <w:t>d’ordinateur</w:t>
+      </w:r>
+      <w:r>
+        <w:rPr>
+          <w:rFonts w:ascii="Bookman Old Style" w:hAnsi="Bookman Old Style"/>
+        </w:rPr>
         <w:t xml:space="preserve">  </w:t>
       </w:r>
       <w:r>
         <w:rPr>
           <w:rFonts w:ascii="Bookman Old Style" w:hAnsi="Bookman Old Style"/>
         </w:rPr>
-        <w:t>dont le rôle est de produire une image affichable sur un écran.</w:t>
+        <w:t>dont</w:t>
+      </w:r>
+      <w:proofErr w:type="gramEnd"/>
+      <w:r>
+        <w:rPr>
+          <w:rFonts w:ascii="Bookman Old Style" w:hAnsi="Bookman Old Style"/>
+        </w:rPr>
+        <w:t xml:space="preserve"> le rôle est de produire une image affichable sur un écran.</w:t>
       </w:r>
     </w:p>
     <w:p>
@@ -2622,6 +2689,7 @@
       <w:r>
         <w:rPr>
           <w:noProof/>
+          <w:lang w:eastAsia="fr-FR"/>
         </w:rPr>
         <w:drawing>
           <wp:anchor distT="0" distB="0" distL="114300" distR="114300" simplePos="0" relativeHeight="251671552" behindDoc="1" locked="0" layoutInCell="1" allowOverlap="1" wp14:anchorId="6D677E79" wp14:editId="37138021">
@@ -2655,7 +2723,7 @@
                     <pic:cNvPicPr/>
                   </pic:nvPicPr>
                   <pic:blipFill>
-                    <a:blip r:embed="rId15" cstate="print">
+                    <a:blip r:embed="rId18" cstate="print">
                       <a:extLst>
                         <a:ext uri="{28A0092B-C50C-407E-A947-70E740481C1C}">
                           <a14:useLocalDpi xmlns:a14="http://schemas.microsoft.com/office/drawing/2010/main" val="0"/>
@@ -3090,6 +3158,7 @@
       <w:r>
         <w:rPr>
           <w:noProof/>
+          <w:lang w:eastAsia="fr-FR"/>
         </w:rPr>
         <w:drawing>
           <wp:inline distT="0" distB="0" distL="0" distR="0" wp14:anchorId="455C0739" wp14:editId="768DE581">
@@ -3107,7 +3176,7 @@
                     <pic:cNvPicPr/>
                   </pic:nvPicPr>
                   <pic:blipFill>
-                    <a:blip r:embed="rId16"/>
+                    <a:blip r:embed="rId19"/>
                     <a:stretch>
                       <a:fillRect/>
                     </a:stretch>
@@ -3236,7 +3305,25 @@
           <w:color w:val="000000"/>
           <w:lang w:eastAsia="fr-FR"/>
         </w:rPr>
-        <w:t xml:space="preserve">La mémoire est le support, principalement magnétique(disques durs) ou électroniques (RAM, clés </w:t>
+        <w:t xml:space="preserve">La mémoire est le support, principalement </w:t>
+      </w:r>
+      <w:proofErr w:type="gramStart"/>
+      <w:r>
+        <w:rPr>
+          <w:rFonts w:ascii="Bookman Old Style" w:eastAsia="Times New Roman" w:hAnsi="Bookman Old Style" w:cs="Times New Roman"/>
+          <w:color w:val="000000"/>
+          <w:lang w:eastAsia="fr-FR"/>
+        </w:rPr>
+        <w:t>magnétique(</w:t>
+      </w:r>
+      <w:proofErr w:type="gramEnd"/>
+      <w:r>
+        <w:rPr>
+          <w:rFonts w:ascii="Bookman Old Style" w:eastAsia="Times New Roman" w:hAnsi="Bookman Old Style" w:cs="Times New Roman"/>
+          <w:color w:val="000000"/>
+          <w:lang w:eastAsia="fr-FR"/>
+        </w:rPr>
+        <w:t xml:space="preserve">disques durs) ou électroniques (RAM, clés </w:t>
       </w:r>
       <w:proofErr w:type="spellStart"/>
       <w:r>
@@ -3418,7 +3505,25 @@
           <w:color w:val="000000"/>
           <w:lang w:eastAsia="fr-FR"/>
         </w:rPr>
-        <w:t>, les données ne sont conservées que pour le durée de leur utilisation.</w:t>
+        <w:t xml:space="preserve">, les données ne sont conservées que pour </w:t>
+      </w:r>
+      <w:proofErr w:type="gramStart"/>
+      <w:r>
+        <w:rPr>
+          <w:rFonts w:ascii="Bookman Old Style" w:eastAsia="Times New Roman" w:hAnsi="Bookman Old Style" w:cs="Times New Roman"/>
+          <w:color w:val="000000"/>
+          <w:lang w:eastAsia="fr-FR"/>
+        </w:rPr>
+        <w:t>le durée</w:t>
+      </w:r>
+      <w:proofErr w:type="gramEnd"/>
+      <w:r>
+        <w:rPr>
+          <w:rFonts w:ascii="Bookman Old Style" w:eastAsia="Times New Roman" w:hAnsi="Bookman Old Style" w:cs="Times New Roman"/>
+          <w:color w:val="000000"/>
+          <w:lang w:eastAsia="fr-FR"/>
+        </w:rPr>
+        <w:t xml:space="preserve"> de leur utilisation.</w:t>
       </w:r>
     </w:p>
     <w:p>
@@ -3948,7 +4053,7 @@
                     </pic:cNvPicPr>
                   </pic:nvPicPr>
                   <pic:blipFill>
-                    <a:blip r:embed="rId17" cstate="print">
+                    <a:blip r:embed="rId20" cstate="print">
                       <a:extLst>
                         <a:ext uri="{28A0092B-C50C-407E-A947-70E740481C1C}">
                           <a14:useLocalDpi xmlns:a14="http://schemas.microsoft.com/office/drawing/2010/main" val="0"/>
@@ -4255,7 +4360,7 @@
                     </pic:cNvPicPr>
                   </pic:nvPicPr>
                   <pic:blipFill>
-                    <a:blip r:embed="rId18">
+                    <a:blip r:embed="rId21">
                       <a:extLst>
                         <a:ext uri="{28A0092B-C50C-407E-A947-70E740481C1C}">
                           <a14:useLocalDpi xmlns:a14="http://schemas.microsoft.com/office/drawing/2010/main" val="0"/>
@@ -4749,6 +4854,7 @@
       <w:r>
         <w:rPr>
           <w:noProof/>
+          <w:lang w:eastAsia="fr-FR"/>
         </w:rPr>
         <w:drawing>
           <wp:inline distT="0" distB="0" distL="0" distR="0" wp14:anchorId="21BE640C" wp14:editId="0E70D18C">
@@ -4766,7 +4872,7 @@
                     <pic:cNvPicPr/>
                   </pic:nvPicPr>
                   <pic:blipFill>
-                    <a:blip r:embed="rId19"/>
+                    <a:blip r:embed="rId22"/>
                     <a:stretch>
                       <a:fillRect/>
                     </a:stretch>
@@ -4946,7 +5052,25 @@
           <w:color w:val="000000"/>
           <w:lang w:eastAsia="fr-FR"/>
         </w:rPr>
-        <w:t xml:space="preserve">Samsung Galaxy S11 : </w:t>
+        <w:t xml:space="preserve">Samsung </w:t>
+      </w:r>
+      <w:proofErr w:type="spellStart"/>
+      <w:r>
+        <w:rPr>
+          <w:rFonts w:ascii="Bookman Old Style" w:eastAsia="Times New Roman" w:hAnsi="Bookman Old Style" w:cs="Helvetica"/>
+          <w:color w:val="000000"/>
+          <w:lang w:eastAsia="fr-FR"/>
+        </w:rPr>
+        <w:t>Galaxy</w:t>
+      </w:r>
+      <w:proofErr w:type="spellEnd"/>
+      <w:r>
+        <w:rPr>
+          <w:rFonts w:ascii="Bookman Old Style" w:eastAsia="Times New Roman" w:hAnsi="Bookman Old Style" w:cs="Helvetica"/>
+          <w:color w:val="000000"/>
+          <w:lang w:eastAsia="fr-FR"/>
+        </w:rPr>
+        <w:t xml:space="preserve"> S11 : </w:t>
       </w:r>
       <w:proofErr w:type="spellStart"/>
       <w:r>
@@ -5330,6 +5454,7 @@
       <w:r>
         <w:rPr>
           <w:noProof/>
+          <w:lang w:eastAsia="fr-FR"/>
         </w:rPr>
         <w:drawing>
           <wp:inline distT="0" distB="0" distL="0" distR="0" wp14:anchorId="1CD39EA6" wp14:editId="42ED2893">
@@ -5347,7 +5472,7 @@
                     <pic:cNvPicPr/>
                   </pic:nvPicPr>
                   <pic:blipFill>
-                    <a:blip r:embed="rId20"/>
+                    <a:blip r:embed="rId23"/>
                     <a:stretch>
                       <a:fillRect/>
                     </a:stretch>
@@ -6261,7 +6386,7 @@
                     </pic:cNvPicPr>
                   </pic:nvPicPr>
                   <pic:blipFill>
-                    <a:blip r:embed="rId21">
+                    <a:blip r:embed="rId24">
                       <a:extLst>
                         <a:ext uri="{28A0092B-C50C-407E-A947-70E740481C1C}">
                           <a14:useLocalDpi xmlns:a14="http://schemas.microsoft.com/office/drawing/2010/main" val="0"/>
@@ -6633,8 +6758,10 @@
       <w:r>
         <w:rPr>
           <w:rFonts w:ascii="Bookman Old Style" w:hAnsi="Bookman Old Style"/>
-          <w:sz w:val="24"/>
-          <w:szCs w:val="24"/>
+          <w:noProof/>
+          <w:sz w:val="24"/>
+          <w:szCs w:val="24"/>
+          <w:lang w:eastAsia="fr-FR"/>
         </w:rPr>
         <w:drawing>
           <wp:inline distT="0" distB="0" distL="0" distR="0" wp14:anchorId="7482B709" wp14:editId="09E44339">
@@ -6654,7 +6781,7 @@
                     </pic:cNvPicPr>
                   </pic:nvPicPr>
                   <pic:blipFill>
-                    <a:blip r:embed="rId22">
+                    <a:blip r:embed="rId25">
                       <a:extLst>
                         <a:ext uri="{28A0092B-C50C-407E-A947-70E740481C1C}">
                           <a14:useLocalDpi xmlns:a14="http://schemas.microsoft.com/office/drawing/2010/main" val="0"/>
@@ -7343,7 +7470,27 @@
           <w:szCs w:val="24"/>
         </w:rPr>
         <w:br/>
-        <w:t>- Dans les systèmes anciens, les systèmes de traitement par lots mais aussi les systèmes d'exploitation pas vraiment multitâches, l'ordonnancement était de type coopératif. L'ordonnanceur n'intervenait que lorsque le processus en cours se terminait ou se bloquait. Ce système assez sommaire convenait aux traitements par lots quand le temps de réponse n'avait que peu d'importance.</w:t>
+        <w:t xml:space="preserve">- Dans les systèmes anciens, les systèmes de traitement par lots mais aussi les systèmes d'exploitation pas vraiment multitâches, l'ordonnancement était de type coopératif. L'ordonnanceur n'intervenait que lorsque le processus en cours se terminait </w:t>
+      </w:r>
+      <w:proofErr w:type="gramStart"/>
+      <w:r>
+        <w:rPr>
+          <w:rFonts w:ascii="Bookman Old Style" w:hAnsi="Bookman Old Style"/>
+          <w:color w:val="000000"/>
+          <w:sz w:val="24"/>
+          <w:szCs w:val="24"/>
+        </w:rPr>
+        <w:t>ou</w:t>
+      </w:r>
+      <w:proofErr w:type="gramEnd"/>
+      <w:r>
+        <w:rPr>
+          <w:rFonts w:ascii="Bookman Old Style" w:hAnsi="Bookman Old Style"/>
+          <w:color w:val="000000"/>
+          <w:sz w:val="24"/>
+          <w:szCs w:val="24"/>
+        </w:rPr>
+        <w:t xml:space="preserve"> se bloquait. Ce système assez sommaire convenait aux traitements par lots quand le temps de réponse n'avait que peu d'importance.</w:t>
       </w:r>
     </w:p>
     <w:p>
@@ -7814,8 +7961,18 @@
           <w:sz w:val="24"/>
           <w:szCs w:val="24"/>
         </w:rPr>
-        <w:t>(C'est ce qui se passe quand à la caisse d'une grande surface les clients laissent passer devant quelqu'un qui n'a qu'un article )</w:t>
-      </w:r>
+        <w:t xml:space="preserve">(C'est ce qui se passe quand à la caisse d'une grande surface les clients laissent passer devant quelqu'un qui n'a qu'un </w:t>
+      </w:r>
+      <w:proofErr w:type="gramStart"/>
+      <w:r>
+        <w:rPr>
+          <w:rFonts w:ascii="Bookman Old Style" w:hAnsi="Bookman Old Style" w:cs="Arial"/>
+          <w:sz w:val="24"/>
+          <w:szCs w:val="24"/>
+        </w:rPr>
+        <w:t>article )</w:t>
+      </w:r>
+      <w:proofErr w:type="gramEnd"/>
     </w:p>
     <w:p>
       <w:pPr>
@@ -7971,6 +8128,7 @@
           <w:szCs w:val="24"/>
         </w:rPr>
       </w:pPr>
+      <w:proofErr w:type="gramStart"/>
       <w:r>
         <w:rPr>
           <w:rFonts w:ascii="Bookman Old Style" w:hAnsi="Bookman Old Style" w:cs="Arial"/>
@@ -7979,7 +8137,18 @@
           <w:sz w:val="24"/>
           <w:szCs w:val="24"/>
         </w:rPr>
-        <w:t xml:space="preserve">RR  -  Round Robin   =   L'algorithme du </w:t>
+        <w:t>RR  -</w:t>
+      </w:r>
+      <w:proofErr w:type="gramEnd"/>
+      <w:r>
+        <w:rPr>
+          <w:rFonts w:ascii="Bookman Old Style" w:hAnsi="Bookman Old Style" w:cs="Arial"/>
+          <w:b/>
+          <w:bCs/>
+          <w:sz w:val="24"/>
+          <w:szCs w:val="24"/>
+        </w:rPr>
+        <w:t xml:space="preserve">  Round Robin   =   L'algorithme du </w:t>
       </w:r>
       <w:r>
         <w:rPr>
@@ -8072,6 +8241,7 @@
       <w:r>
         <w:rPr>
           <w:noProof/>
+          <w:lang w:eastAsia="fr-FR"/>
         </w:rPr>
         <w:drawing>
           <wp:inline distT="0" distB="0" distL="0" distR="0" wp14:anchorId="0C454D2D" wp14:editId="055A6EC7">
@@ -8089,7 +8259,7 @@
                     <pic:cNvPicPr/>
                   </pic:nvPicPr>
                   <pic:blipFill>
-                    <a:blip r:embed="rId23"/>
+                    <a:blip r:embed="rId26"/>
                     <a:stretch>
                       <a:fillRect/>
                     </a:stretch>
@@ -8233,7 +8403,7 @@
                     </pic:cNvPicPr>
                   </pic:nvPicPr>
                   <pic:blipFill>
-                    <a:blip r:embed="rId24">
+                    <a:blip r:embed="rId27">
                       <a:extLst>
                         <a:ext uri="{28A0092B-C50C-407E-A947-70E740481C1C}">
                           <a14:useLocalDpi xmlns:a14="http://schemas.microsoft.com/office/drawing/2010/main" val="0"/>
@@ -8346,15 +8516,27 @@
         <w:t>getty</w:t>
       </w:r>
       <w:proofErr w:type="spellEnd"/>
-      <w:r>
-        <w:rPr>
-          <w:rFonts w:ascii="Bookman Old Style" w:eastAsia="Times New Roman" w:hAnsi="Bookman Old Style" w:cs="Times New Roman"/>
-          <w:color w:val="000000"/>
-          <w:sz w:val="24"/>
-          <w:szCs w:val="24"/>
-          <w:lang w:eastAsia="fr-FR"/>
-        </w:rPr>
-        <w:t>",...). Puis d'autres processus sont créés à partir des fils de "init"...</w:t>
+      <w:proofErr w:type="gramStart"/>
+      <w:r>
+        <w:rPr>
+          <w:rFonts w:ascii="Bookman Old Style" w:eastAsia="Times New Roman" w:hAnsi="Bookman Old Style" w:cs="Times New Roman"/>
+          <w:color w:val="000000"/>
+          <w:sz w:val="24"/>
+          <w:szCs w:val="24"/>
+          <w:lang w:eastAsia="fr-FR"/>
+        </w:rPr>
+        <w:t>",...</w:t>
+      </w:r>
+      <w:proofErr w:type="gramEnd"/>
+      <w:r>
+        <w:rPr>
+          <w:rFonts w:ascii="Bookman Old Style" w:eastAsia="Times New Roman" w:hAnsi="Bookman Old Style" w:cs="Times New Roman"/>
+          <w:color w:val="000000"/>
+          <w:sz w:val="24"/>
+          <w:szCs w:val="24"/>
+          <w:lang w:eastAsia="fr-FR"/>
+        </w:rPr>
+        <w:t>). Puis d'autres processus sont créés à partir des fils de "init"...</w:t>
       </w:r>
     </w:p>
     <w:p>
@@ -8508,6 +8690,7 @@
         </w:rPr>
         <w:t xml:space="preserve"> (</w:t>
       </w:r>
+      <w:proofErr w:type="spellStart"/>
       <w:r>
         <w:rPr>
           <w:rFonts w:ascii="Bookman Old Style" w:eastAsia="Times New Roman" w:hAnsi="Bookman Old Style" w:cs="Times New Roman"/>
@@ -8528,7 +8711,18 @@
           <w:szCs w:val="24"/>
           <w:lang w:eastAsia="fr-FR"/>
         </w:rPr>
-        <w:t xml:space="preserve">rocess </w:t>
+        <w:t>rocess</w:t>
+      </w:r>
+      <w:proofErr w:type="spellEnd"/>
+      <w:r>
+        <w:rPr>
+          <w:rFonts w:ascii="Bookman Old Style" w:eastAsia="Times New Roman" w:hAnsi="Bookman Old Style" w:cs="Times New Roman"/>
+          <w:color w:val="000000"/>
+          <w:sz w:val="24"/>
+          <w:szCs w:val="24"/>
+          <w:lang w:eastAsia="fr-FR"/>
+        </w:rPr>
+        <w:t xml:space="preserve"> </w:t>
       </w:r>
       <w:proofErr w:type="spellStart"/>
       <w:r>
@@ -8764,6 +8958,7 @@
         </w:rPr>
         <w:t xml:space="preserve">arent </w:t>
       </w:r>
+      <w:proofErr w:type="spellStart"/>
       <w:r>
         <w:rPr>
           <w:rFonts w:ascii="Bookman Old Style" w:eastAsia="Times New Roman" w:hAnsi="Bookman Old Style" w:cs="Times New Roman"/>
@@ -8784,7 +8979,18 @@
           <w:szCs w:val="24"/>
           <w:lang w:eastAsia="fr-FR"/>
         </w:rPr>
-        <w:t xml:space="preserve">rocess </w:t>
+        <w:t>rocess</w:t>
+      </w:r>
+      <w:proofErr w:type="spellEnd"/>
+      <w:r>
+        <w:rPr>
+          <w:rFonts w:ascii="Bookman Old Style" w:eastAsia="Times New Roman" w:hAnsi="Bookman Old Style" w:cs="Times New Roman"/>
+          <w:color w:val="000000"/>
+          <w:sz w:val="24"/>
+          <w:szCs w:val="24"/>
+          <w:lang w:eastAsia="fr-FR"/>
+        </w:rPr>
+        <w:t xml:space="preserve"> </w:t>
       </w:r>
       <w:proofErr w:type="spellStart"/>
       <w:r>
@@ -8959,19 +9165,7 @@
           <w:szCs w:val="24"/>
           <w:lang w:eastAsia="fr-FR"/>
         </w:rPr>
-        <w:t xml:space="preserve">et supprimer </w:t>
-      </w:r>
-      <w:r>
-        <w:rPr>
-          <w:rFonts w:ascii="Bookman Old Style" w:eastAsia="Times New Roman" w:hAnsi="Bookman Old Style" w:cs="Helvetica"/>
-          <w:b/>
-          <w:bCs/>
-          <w:color w:val="000000"/>
-          <w:sz w:val="24"/>
-          <w:szCs w:val="24"/>
-          <w:lang w:eastAsia="fr-FR"/>
-        </w:rPr>
-        <w:t>les processus</w:t>
+        <w:t>et supprimer les processus</w:t>
       </w:r>
     </w:p>
     <w:p>
@@ -9053,6 +9247,7 @@
       <w:r>
         <w:rPr>
           <w:noProof/>
+          <w:lang w:eastAsia="fr-FR"/>
         </w:rPr>
         <w:drawing>
           <wp:inline distT="0" distB="0" distL="0" distR="0" wp14:anchorId="41AEB625" wp14:editId="668E82C1">
@@ -9070,7 +9265,7 @@
                     <pic:cNvPicPr/>
                   </pic:nvPicPr>
                   <pic:blipFill>
-                    <a:blip r:embed="rId25"/>
+                    <a:blip r:embed="rId28"/>
                     <a:stretch>
                       <a:fillRect/>
                     </a:stretch>
@@ -11319,6 +11514,26 @@
           <w:szCs w:val="24"/>
         </w:rPr>
       </w:pPr>
+      <w:r>
+        <w:rPr>
+          <w:rFonts w:ascii="Bookman Old Style" w:hAnsi="Bookman Old Style" w:cs="Arial"/>
+          <w:sz w:val="24"/>
+          <w:szCs w:val="24"/>
+        </w:rPr>
+        <w:t>Processus-2, processus-3 puis processus-1.</w:t>
+      </w:r>
+    </w:p>
+    <w:p>
+      <w:pPr>
+        <w:pStyle w:val="Sansinterligne"/>
+        <w:ind w:left="851"/>
+        <w:jc w:val="both"/>
+        <w:rPr>
+          <w:rFonts w:ascii="Bookman Old Style" w:hAnsi="Bookman Old Style" w:cs="Arial"/>
+          <w:sz w:val="24"/>
+          <w:szCs w:val="24"/>
+        </w:rPr>
+      </w:pPr>
     </w:p>
     <w:p>
       <w:pPr>
@@ -11551,19 +11766,45 @@
           <w:lang w:eastAsia="fr-FR"/>
         </w:rPr>
       </w:pPr>
-    </w:p>
-    <w:p>
-      <w:pPr>
-        <w:jc w:val="both"/>
+      <w:bookmarkStart w:id="1" w:name="_GoBack"/>
+      <w:bookmarkEnd w:id="1"/>
+    </w:p>
+    <w:p>
+      <w:pPr>
+        <w:ind w:firstLine="708"/>
         <w:rPr>
           <w:rFonts w:ascii="Bookman Old Style" w:hAnsi="Bookman Old Style"/>
           <w:sz w:val="24"/>
           <w:szCs w:val="24"/>
         </w:rPr>
       </w:pPr>
+      <w:r>
+        <w:rPr>
+          <w:rFonts w:ascii="Bookman Old Style" w:hAnsi="Bookman Old Style"/>
+          <w:sz w:val="24"/>
+          <w:szCs w:val="24"/>
+        </w:rPr>
+        <w:t xml:space="preserve">Résultat : </w:t>
+      </w:r>
+    </w:p>
+    <w:p>
+      <w:pPr>
+        <w:pStyle w:val="Sansinterligne"/>
+        <w:rPr>
+          <w:rFonts w:ascii="Consolas" w:hAnsi="Consolas"/>
+          <w:sz w:val="24"/>
+        </w:rPr>
+      </w:pPr>
+      <w:r>
+        <w:rPr>
+          <w:rFonts w:ascii="Consolas" w:hAnsi="Consolas"/>
+          <w:sz w:val="24"/>
+        </w:rPr>
+        <w:t>['P1_instruction_1', 'P2_instruction_1', 'P3_instruction_1', 'P1_instruction_2', 'P2_instruction_2', 'P3_instruction_2', 'P1_instruction_3', 'P2_instruction_3', 'P3_instruction_3', 'P1_instruction_4', 'P3_instruction_4', 'P1_instruction_5', 'P3_instruction_5', 'P1_instruction_6', 'P1_instruction_7']</w:t>
+      </w:r>
     </w:p>
     <w:sectPr>
-      <w:footerReference w:type="default" r:id="rId26"/>
+      <w:footerReference w:type="default" r:id="rId29"/>
       <w:pgSz w:w="11906" w:h="16838" w:code="9"/>
       <w:pgMar w:top="851" w:right="851" w:bottom="851" w:left="851" w:header="851" w:footer="851" w:gutter="0"/>
       <w:cols w:space="708"/>
@@ -11574,7 +11815,7 @@
 </file>
 
 <file path=word/endnotes.xml><?xml version="1.0" encoding="utf-8"?>
-<w:endnotes xmlns:wpc="http://schemas.microsoft.com/office/word/2010/wordprocessingCanvas" xmlns:cx="http://schemas.microsoft.com/office/drawing/2014/chartex" xmlns:cx1="http://schemas.microsoft.com/office/drawing/2015/9/8/chartex" xmlns:cx2="http://schemas.microsoft.com/office/drawing/2015/10/21/chartex" xmlns:cx3="http://schemas.microsoft.com/office/drawing/2016/5/9/chartex" xmlns:cx4="http://schemas.microsoft.com/office/drawing/2016/5/10/chartex" xmlns:cx5="http://schemas.microsoft.com/office/drawing/2016/5/11/chartex" xmlns:cx6="http://schemas.microsoft.com/office/drawing/2016/5/12/chartex" xmlns:cx7="http://schemas.microsoft.com/office/drawing/2016/5/13/chartex" xmlns:cx8="http://schemas.microsoft.com/office/drawing/2016/5/14/chartex" xmlns:mc="http://schemas.openxmlformats.org/markup-compatibility/2006" xmlns:aink="http://schemas.microsoft.com/office/drawing/2016/ink" xmlns:am3d="http://schemas.microsoft.com/office/drawing/2017/model3d" xmlns:o="urn:schemas-microsoft-com:office:office" xmlns:r="http://schemas.openxmlformats.org/officeDocument/2006/relationships" xmlns:m="http://schemas.openxmlformats.org/officeDocument/2006/math" xmlns:v="urn:schemas-microsoft-com:vml" xmlns:wp14="http://schemas.microsoft.com/office/word/2010/wordprocessingDrawing" xmlns:wp="http://schemas.openxmlformats.org/drawingml/2006/wordprocessingDrawing" xmlns:w10="urn:schemas-microsoft-com:office:word" xmlns:w="http://schemas.openxmlformats.org/wordprocessingml/2006/main" xmlns:w14="http://schemas.microsoft.com/office/word/2010/wordml" xmlns:w15="http://schemas.microsoft.com/office/word/2012/wordml" xmlns:w16cex="http://schemas.microsoft.com/office/word/2018/wordml/cex" xmlns:w16cid="http://schemas.microsoft.com/office/word/2016/wordml/cid" xmlns:w16="http://schemas.microsoft.com/office/word/2018/wordml" xmlns:w16se="http://schemas.microsoft.com/office/word/2015/wordml/symex" xmlns:wpg="http://schemas.microsoft.com/office/word/2010/wordprocessingGroup" xmlns:wpi="http://schemas.microsoft.com/office/word/2010/wordprocessingInk" xmlns:wne="http://schemas.microsoft.com/office/word/2006/wordml" xmlns:wps="http://schemas.microsoft.com/office/word/2010/wordprocessingShape" mc:Ignorable="w14 w15 w16se w16cid w16 w16cex wp14">
+<w:endnotes xmlns:wpc="http://schemas.microsoft.com/office/word/2010/wordprocessingCanvas" xmlns:cx="http://schemas.microsoft.com/office/drawing/2014/chartex" xmlns:mc="http://schemas.openxmlformats.org/markup-compatibility/2006" xmlns:o="urn:schemas-microsoft-com:office:office" xmlns:r="http://schemas.openxmlformats.org/officeDocument/2006/relationships" xmlns:m="http://schemas.openxmlformats.org/officeDocument/2006/math" xmlns:v="urn:schemas-microsoft-com:vml" xmlns:wp14="http://schemas.microsoft.com/office/word/2010/wordprocessingDrawing" xmlns:wp="http://schemas.openxmlformats.org/drawingml/2006/wordprocessingDrawing" xmlns:w10="urn:schemas-microsoft-com:office:word" xmlns:w="http://schemas.openxmlformats.org/wordprocessingml/2006/main" xmlns:w14="http://schemas.microsoft.com/office/word/2010/wordml" xmlns:w15="http://schemas.microsoft.com/office/word/2012/wordml" xmlns:w16se="http://schemas.microsoft.com/office/word/2015/wordml/symex" xmlns:wpg="http://schemas.microsoft.com/office/word/2010/wordprocessingGroup" xmlns:wpi="http://schemas.microsoft.com/office/word/2010/wordprocessingInk" xmlns:wne="http://schemas.microsoft.com/office/word/2006/wordml" xmlns:wps="http://schemas.microsoft.com/office/word/2010/wordprocessingShape" mc:Ignorable="w14 w15 w16se wp14">
   <w:endnote w:type="separator" w:id="-1">
     <w:p>
       <w:pPr>
@@ -11599,7 +11840,7 @@
 </file>
 
 <file path=word/footer1.xml><?xml version="1.0" encoding="utf-8"?>
-<w:ftr xmlns:wpc="http://schemas.microsoft.com/office/word/2010/wordprocessingCanvas" xmlns:cx="http://schemas.microsoft.com/office/drawing/2014/chartex" xmlns:cx1="http://schemas.microsoft.com/office/drawing/2015/9/8/chartex" xmlns:cx2="http://schemas.microsoft.com/office/drawing/2015/10/21/chartex" xmlns:cx3="http://schemas.microsoft.com/office/drawing/2016/5/9/chartex" xmlns:cx4="http://schemas.microsoft.com/office/drawing/2016/5/10/chartex" xmlns:cx5="http://schemas.microsoft.com/office/drawing/2016/5/11/chartex" xmlns:cx6="http://schemas.microsoft.com/office/drawing/2016/5/12/chartex" xmlns:cx7="http://schemas.microsoft.com/office/drawing/2016/5/13/chartex" xmlns:cx8="http://schemas.microsoft.com/office/drawing/2016/5/14/chartex" xmlns:mc="http://schemas.openxmlformats.org/markup-compatibility/2006" xmlns:aink="http://schemas.microsoft.com/office/drawing/2016/ink" xmlns:am3d="http://schemas.microsoft.com/office/drawing/2017/model3d" xmlns:o="urn:schemas-microsoft-com:office:office" xmlns:r="http://schemas.openxmlformats.org/officeDocument/2006/relationships" xmlns:m="http://schemas.openxmlformats.org/officeDocument/2006/math" xmlns:v="urn:schemas-microsoft-com:vml" xmlns:wp14="http://schemas.microsoft.com/office/word/2010/wordprocessingDrawing" xmlns:wp="http://schemas.openxmlformats.org/drawingml/2006/wordprocessingDrawing" xmlns:w10="urn:schemas-microsoft-com:office:word" xmlns:w="http://schemas.openxmlformats.org/wordprocessingml/2006/main" xmlns:w14="http://schemas.microsoft.com/office/word/2010/wordml" xmlns:w15="http://schemas.microsoft.com/office/word/2012/wordml" xmlns:w16cex="http://schemas.microsoft.com/office/word/2018/wordml/cex" xmlns:w16cid="http://schemas.microsoft.com/office/word/2016/wordml/cid" xmlns:w16="http://schemas.microsoft.com/office/word/2018/wordml" xmlns:w16se="http://schemas.microsoft.com/office/word/2015/wordml/symex" xmlns:wpg="http://schemas.microsoft.com/office/word/2010/wordprocessingGroup" xmlns:wpi="http://schemas.microsoft.com/office/word/2010/wordprocessingInk" xmlns:wne="http://schemas.microsoft.com/office/word/2006/wordml" xmlns:wps="http://schemas.microsoft.com/office/word/2010/wordprocessingShape" mc:Ignorable="w14 w15 w16se w16cid w16 w16cex wp14">
+<w:ftr xmlns:wpc="http://schemas.microsoft.com/office/word/2010/wordprocessingCanvas" xmlns:cx="http://schemas.microsoft.com/office/drawing/2014/chartex" xmlns:mc="http://schemas.openxmlformats.org/markup-compatibility/2006" xmlns:o="urn:schemas-microsoft-com:office:office" xmlns:r="http://schemas.openxmlformats.org/officeDocument/2006/relationships" xmlns:m="http://schemas.openxmlformats.org/officeDocument/2006/math" xmlns:v="urn:schemas-microsoft-com:vml" xmlns:wp14="http://schemas.microsoft.com/office/word/2010/wordprocessingDrawing" xmlns:wp="http://schemas.openxmlformats.org/drawingml/2006/wordprocessingDrawing" xmlns:w10="urn:schemas-microsoft-com:office:word" xmlns:w="http://schemas.openxmlformats.org/wordprocessingml/2006/main" xmlns:w14="http://schemas.microsoft.com/office/word/2010/wordml" xmlns:w15="http://schemas.microsoft.com/office/word/2012/wordml" xmlns:w16se="http://schemas.microsoft.com/office/word/2015/wordml/symex" xmlns:wpg="http://schemas.microsoft.com/office/word/2010/wordprocessingGroup" xmlns:wpi="http://schemas.microsoft.com/office/word/2010/wordprocessingInk" xmlns:wne="http://schemas.microsoft.com/office/word/2006/wordml" xmlns:wps="http://schemas.microsoft.com/office/word/2010/wordprocessingShape" mc:Ignorable="w14 w15 w16se wp14">
   <w:p>
     <w:pPr>
       <w:pStyle w:val="Pieddepage"/>
@@ -11614,6 +11855,7 @@
       <w:t xml:space="preserve"> </w:t>
     </w:r>
     <w:proofErr w:type="spellStart"/>
+    <w:proofErr w:type="gramStart"/>
     <w:r>
       <w:t>Pixees</w:t>
     </w:r>
@@ -11627,6 +11869,7 @@
     <w:r>
       <w:t>NSI</w:t>
     </w:r>
+    <w:proofErr w:type="gramEnd"/>
     <w:r>
       <w:t>-</w:t>
     </w:r>
@@ -11670,7 +11913,7 @@
 </file>
 
 <file path=word/footnotes.xml><?xml version="1.0" encoding="utf-8"?>
-<w:footnotes xmlns:wpc="http://schemas.microsoft.com/office/word/2010/wordprocessingCanvas" xmlns:cx="http://schemas.microsoft.com/office/drawing/2014/chartex" xmlns:cx1="http://schemas.microsoft.com/office/drawing/2015/9/8/chartex" xmlns:cx2="http://schemas.microsoft.com/office/drawing/2015/10/21/chartex" xmlns:cx3="http://schemas.microsoft.com/office/drawing/2016/5/9/chartex" xmlns:cx4="http://schemas.microsoft.com/office/drawing/2016/5/10/chartex" xmlns:cx5="http://schemas.microsoft.com/office/drawing/2016/5/11/chartex" xmlns:cx6="http://schemas.microsoft.com/office/drawing/2016/5/12/chartex" xmlns:cx7="http://schemas.microsoft.com/office/drawing/2016/5/13/chartex" xmlns:cx8="http://schemas.microsoft.com/office/drawing/2016/5/14/chartex" xmlns:mc="http://schemas.openxmlformats.org/markup-compatibility/2006" xmlns:aink="http://schemas.microsoft.com/office/drawing/2016/ink" xmlns:am3d="http://schemas.microsoft.com/office/drawing/2017/model3d" xmlns:o="urn:schemas-microsoft-com:office:office" xmlns:r="http://schemas.openxmlformats.org/officeDocument/2006/relationships" xmlns:m="http://schemas.openxmlformats.org/officeDocument/2006/math" xmlns:v="urn:schemas-microsoft-com:vml" xmlns:wp14="http://schemas.microsoft.com/office/word/2010/wordprocessingDrawing" xmlns:wp="http://schemas.openxmlformats.org/drawingml/2006/wordprocessingDrawing" xmlns:w10="urn:schemas-microsoft-com:office:word" xmlns:w="http://schemas.openxmlformats.org/wordprocessingml/2006/main" xmlns:w14="http://schemas.microsoft.com/office/word/2010/wordml" xmlns:w15="http://schemas.microsoft.com/office/word/2012/wordml" xmlns:w16cex="http://schemas.microsoft.com/office/word/2018/wordml/cex" xmlns:w16cid="http://schemas.microsoft.com/office/word/2016/wordml/cid" xmlns:w16="http://schemas.microsoft.com/office/word/2018/wordml" xmlns:w16se="http://schemas.microsoft.com/office/word/2015/wordml/symex" xmlns:wpg="http://schemas.microsoft.com/office/word/2010/wordprocessingGroup" xmlns:wpi="http://schemas.microsoft.com/office/word/2010/wordprocessingInk" xmlns:wne="http://schemas.microsoft.com/office/word/2006/wordml" xmlns:wps="http://schemas.microsoft.com/office/word/2010/wordprocessingShape" mc:Ignorable="w14 w15 w16se w16cid w16 w16cex wp14">
+<w:footnotes xmlns:wpc="http://schemas.microsoft.com/office/word/2010/wordprocessingCanvas" xmlns:cx="http://schemas.microsoft.com/office/drawing/2014/chartex" xmlns:mc="http://schemas.openxmlformats.org/markup-compatibility/2006" xmlns:o="urn:schemas-microsoft-com:office:office" xmlns:r="http://schemas.openxmlformats.org/officeDocument/2006/relationships" xmlns:m="http://schemas.openxmlformats.org/officeDocument/2006/math" xmlns:v="urn:schemas-microsoft-com:vml" xmlns:wp14="http://schemas.microsoft.com/office/word/2010/wordprocessingDrawing" xmlns:wp="http://schemas.openxmlformats.org/drawingml/2006/wordprocessingDrawing" xmlns:w10="urn:schemas-microsoft-com:office:word" xmlns:w="http://schemas.openxmlformats.org/wordprocessingml/2006/main" xmlns:w14="http://schemas.microsoft.com/office/word/2010/wordml" xmlns:w15="http://schemas.microsoft.com/office/word/2012/wordml" xmlns:w16se="http://schemas.microsoft.com/office/word/2015/wordml/symex" xmlns:wpg="http://schemas.microsoft.com/office/word/2010/wordprocessingGroup" xmlns:wpi="http://schemas.microsoft.com/office/word/2010/wordprocessingInk" xmlns:wne="http://schemas.microsoft.com/office/word/2006/wordml" xmlns:wps="http://schemas.microsoft.com/office/word/2010/wordprocessingShape" mc:Ignorable="w14 w15 w16se wp14">
   <w:footnote w:type="separator" w:id="-1">
     <w:p>
       <w:pPr>
@@ -11695,7 +11938,7 @@
 </file>
 
 <file path=word/numbering.xml><?xml version="1.0" encoding="utf-8"?>
-<w:numbering xmlns:wpc="http://schemas.microsoft.com/office/word/2010/wordprocessingCanvas" xmlns:cx="http://schemas.microsoft.com/office/drawing/2014/chartex" xmlns:cx1="http://schemas.microsoft.com/office/drawing/2015/9/8/chartex" xmlns:cx2="http://schemas.microsoft.com/office/drawing/2015/10/21/chartex" xmlns:cx3="http://schemas.microsoft.com/office/drawing/2016/5/9/chartex" xmlns:cx4="http://schemas.microsoft.com/office/drawing/2016/5/10/chartex" xmlns:cx5="http://schemas.microsoft.com/office/drawing/2016/5/11/chartex" xmlns:cx6="http://schemas.microsoft.com/office/drawing/2016/5/12/chartex" xmlns:cx7="http://schemas.microsoft.com/office/drawing/2016/5/13/chartex" xmlns:cx8="http://schemas.microsoft.com/office/drawing/2016/5/14/chartex" xmlns:mc="http://schemas.openxmlformats.org/markup-compatibility/2006" xmlns:aink="http://schemas.microsoft.com/office/drawing/2016/ink" xmlns:am3d="http://schemas.microsoft.com/office/drawing/2017/model3d" xmlns:o="urn:schemas-microsoft-com:office:office" xmlns:r="http://schemas.openxmlformats.org/officeDocument/2006/relationships" xmlns:m="http://schemas.openxmlformats.org/officeDocument/2006/math" xmlns:v="urn:schemas-microsoft-com:vml" xmlns:wp14="http://schemas.microsoft.com/office/word/2010/wordprocessingDrawing" xmlns:wp="http://schemas.openxmlformats.org/drawingml/2006/wordprocessingDrawing" xmlns:w10="urn:schemas-microsoft-com:office:word" xmlns:w="http://schemas.openxmlformats.org/wordprocessingml/2006/main" xmlns:w14="http://schemas.microsoft.com/office/word/2010/wordml" xmlns:w15="http://schemas.microsoft.com/office/word/2012/wordml" xmlns:w16cex="http://schemas.microsoft.com/office/word/2018/wordml/cex" xmlns:w16cid="http://schemas.microsoft.com/office/word/2016/wordml/cid" xmlns:w16="http://schemas.microsoft.com/office/word/2018/wordml" xmlns:w16se="http://schemas.microsoft.com/office/word/2015/wordml/symex" xmlns:wpg="http://schemas.microsoft.com/office/word/2010/wordprocessingGroup" xmlns:wpi="http://schemas.microsoft.com/office/word/2010/wordprocessingInk" xmlns:wne="http://schemas.microsoft.com/office/word/2006/wordml" xmlns:wps="http://schemas.microsoft.com/office/word/2010/wordprocessingShape" mc:Ignorable="w14 w15 w16se w16cid w16 w16cex wp14">
+<w:numbering xmlns:wpc="http://schemas.microsoft.com/office/word/2010/wordprocessingCanvas" xmlns:cx="http://schemas.microsoft.com/office/drawing/2014/chartex" xmlns:mc="http://schemas.openxmlformats.org/markup-compatibility/2006" xmlns:o="urn:schemas-microsoft-com:office:office" xmlns:r="http://schemas.openxmlformats.org/officeDocument/2006/relationships" xmlns:m="http://schemas.openxmlformats.org/officeDocument/2006/math" xmlns:v="urn:schemas-microsoft-com:vml" xmlns:wp14="http://schemas.microsoft.com/office/word/2010/wordprocessingDrawing" xmlns:wp="http://schemas.openxmlformats.org/drawingml/2006/wordprocessingDrawing" xmlns:w10="urn:schemas-microsoft-com:office:word" xmlns:w="http://schemas.openxmlformats.org/wordprocessingml/2006/main" xmlns:w14="http://schemas.microsoft.com/office/word/2010/wordml" xmlns:w15="http://schemas.microsoft.com/office/word/2012/wordml" xmlns:w16se="http://schemas.microsoft.com/office/word/2015/wordml/symex" xmlns:wpg="http://schemas.microsoft.com/office/word/2010/wordprocessingGroup" xmlns:wpi="http://schemas.microsoft.com/office/word/2010/wordprocessingInk" xmlns:wne="http://schemas.microsoft.com/office/word/2006/wordml" xmlns:wps="http://schemas.microsoft.com/office/word/2010/wordprocessingShape" mc:Ignorable="w14 w15 w16se wp14">
   <w:abstractNum w:abstractNumId="0" w15:restartNumberingAfterBreak="0">
     <w:nsid w:val="0D650FBF"/>
     <w:multiLevelType w:val="multilevel"/>
@@ -13229,7 +13472,7 @@
 </file>
 
 <file path=word/styles.xml><?xml version="1.0" encoding="utf-8"?>
-<w:styles xmlns:mc="http://schemas.openxmlformats.org/markup-compatibility/2006" xmlns:r="http://schemas.openxmlformats.org/officeDocument/2006/relationships" xmlns:w="http://schemas.openxmlformats.org/wordprocessingml/2006/main" xmlns:w14="http://schemas.microsoft.com/office/word/2010/wordml" xmlns:w15="http://schemas.microsoft.com/office/word/2012/wordml" xmlns:w16cex="http://schemas.microsoft.com/office/word/2018/wordml/cex" xmlns:w16cid="http://schemas.microsoft.com/office/word/2016/wordml/cid" xmlns:w16="http://schemas.microsoft.com/office/word/2018/wordml" xmlns:w16se="http://schemas.microsoft.com/office/word/2015/wordml/symex" mc:Ignorable="w14 w15 w16se w16cid w16 w16cex">
+<w:styles xmlns:mc="http://schemas.openxmlformats.org/markup-compatibility/2006" xmlns:r="http://schemas.openxmlformats.org/officeDocument/2006/relationships" xmlns:w="http://schemas.openxmlformats.org/wordprocessingml/2006/main" xmlns:w14="http://schemas.microsoft.com/office/word/2010/wordml" xmlns:w15="http://schemas.microsoft.com/office/word/2012/wordml" xmlns:w16se="http://schemas.microsoft.com/office/word/2015/wordml/symex" mc:Ignorable="w14 w15 w16se">
   <w:docDefaults>
     <w:rPrDefault>
       <w:rPr>
@@ -13245,7 +13488,7 @@
       </w:pPr>
     </w:pPrDefault>
   </w:docDefaults>
-  <w:latentStyles w:defLockedState="0" w:defUIPriority="99" w:defSemiHidden="0" w:defUnhideWhenUsed="0" w:defQFormat="0" w:count="376">
+  <w:latentStyles w:defLockedState="0" w:defUIPriority="99" w:defSemiHidden="0" w:defUnhideWhenUsed="0" w:defQFormat="0" w:count="371">
     <w:lsdException w:name="Normal" w:uiPriority="0" w:qFormat="1"/>
     <w:lsdException w:name="heading 1" w:uiPriority="9" w:qFormat="1"/>
     <w:lsdException w:name="heading 2" w:semiHidden="1" w:uiPriority="9" w:unhideWhenUsed="1" w:qFormat="1"/>
@@ -13617,11 +13860,6 @@
     <w:lsdException w:name="List Table 5 Dark Accent 6" w:uiPriority="50"/>
     <w:lsdException w:name="List Table 6 Colorful Accent 6" w:uiPriority="51"/>
     <w:lsdException w:name="List Table 7 Colorful Accent 6" w:uiPriority="52"/>
-    <w:lsdException w:name="Mention" w:semiHidden="1" w:unhideWhenUsed="1"/>
-    <w:lsdException w:name="Smart Hyperlink" w:semiHidden="1" w:unhideWhenUsed="1"/>
-    <w:lsdException w:name="Hashtag" w:semiHidden="1" w:unhideWhenUsed="1"/>
-    <w:lsdException w:name="Unresolved Mention" w:semiHidden="1" w:unhideWhenUsed="1"/>
-    <w:lsdException w:name="Smart Link" w:semiHidden="1" w:unhideWhenUsed="1"/>
   </w:latentStyles>
   <w:style w:type="paragraph" w:default="1" w:styleId="Normal">
     <w:name w:val="Normal"/>
@@ -13844,7 +14082,7 @@
     <w:uiPriority w:val="99"/>
     <w:rsid w:val="00DE7F72"/>
   </w:style>
-  <w:style w:type="character" w:styleId="Mentionnonrsolue">
+  <w:style w:type="character" w:customStyle="1" w:styleId="UnresolvedMention">
     <w:name w:val="Unresolved Mention"/>
     <w:basedOn w:val="Policepardfaut"/>
     <w:uiPriority w:val="99"/>
@@ -14401,6 +14639,12 @@
 </file>
 
 <file path=customXml/item2.xml><?xml version="1.0" encoding="utf-8"?>
+<p:properties xmlns:p="http://schemas.microsoft.com/office/2006/metadata/properties" xmlns:xsi="http://www.w3.org/2001/XMLSchema-instance" xmlns:pc="http://schemas.microsoft.com/office/infopath/2007/PartnerControls">
+  <documentManagement/>
+</p:properties>
+</file>
+
+<file path=customXml/item3.xml><?xml version="1.0" encoding="utf-8"?>
 <?mso-contentType ?>
 <FormTemplates xmlns="http://schemas.microsoft.com/sharepoint/v3/contenttype/forms">
   <Display>DocumentLibraryForm</Display>
@@ -14409,20 +14653,37 @@
 </FormTemplates>
 </file>
 
-<file path=customXml/item3.xml><?xml version="1.0" encoding="utf-8"?>
-<p:properties xmlns:p="http://schemas.microsoft.com/office/2006/metadata/properties" xmlns:xsi="http://www.w3.org/2001/XMLSchema-instance" xmlns:pc="http://schemas.microsoft.com/office/infopath/2007/PartnerControls">
-  <documentManagement/>
-</p:properties>
-</file>
-
 <file path=customXml/itemProps1.xml><?xml version="1.0" encoding="utf-8"?>
-<ds:datastoreItem xmlns:ds="http://schemas.openxmlformats.org/officeDocument/2006/customXml" ds:itemID="{70751282-454A-4757-AE81-AEC4D0E1A2E3}"/>
+<ds:datastoreItem xmlns:ds="http://schemas.openxmlformats.org/officeDocument/2006/customXml" ds:itemID="{70751282-454A-4757-AE81-AEC4D0E1A2E3}">
+  <ds:schemaRefs>
+    <ds:schemaRef ds:uri="http://schemas.microsoft.com/office/2006/metadata/contentType"/>
+    <ds:schemaRef ds:uri="http://schemas.microsoft.com/office/2006/metadata/properties/metaAttributes"/>
+    <ds:schemaRef ds:uri="http://www.w3.org/2001/XMLSchema"/>
+    <ds:schemaRef ds:uri="http://schemas.microsoft.com/office/2006/metadata/properties"/>
+    <ds:schemaRef ds:uri="4dff41af-dc9d-4999-97e1-e1993e0ed7b4"/>
+    <ds:schemaRef ds:uri="http://schemas.microsoft.com/office/2006/documentManagement/types"/>
+    <ds:schemaRef ds:uri="http://schemas.microsoft.com/office/infopath/2007/PartnerControls"/>
+    <ds:schemaRef ds:uri="http://schemas.openxmlformats.org/package/2006/metadata/core-properties"/>
+    <ds:schemaRef ds:uri="http://purl.org/dc/elements/1.1/"/>
+    <ds:schemaRef ds:uri="http://purl.org/dc/terms/"/>
+    <ds:schemaRef ds:uri="http://schemas.microsoft.com/internal/obd"/>
+  </ds:schemaRefs>
+</ds:datastoreItem>
 </file>
 
 <file path=customXml/itemProps2.xml><?xml version="1.0" encoding="utf-8"?>
-<ds:datastoreItem xmlns:ds="http://schemas.openxmlformats.org/officeDocument/2006/customXml" ds:itemID="{CB53264F-5E04-4A69-8B94-30684B4E3FFA}"/>
+<ds:datastoreItem xmlns:ds="http://schemas.openxmlformats.org/officeDocument/2006/customXml" ds:itemID="{C72A2275-74A4-4137-8243-41F6483B4781}">
+  <ds:schemaRefs>
+    <ds:schemaRef ds:uri="http://schemas.microsoft.com/office/2006/metadata/properties"/>
+    <ds:schemaRef ds:uri="http://schemas.microsoft.com/office/infopath/2007/PartnerControls"/>
+  </ds:schemaRefs>
+</ds:datastoreItem>
 </file>
 
 <file path=customXml/itemProps3.xml><?xml version="1.0" encoding="utf-8"?>
-<ds:datastoreItem xmlns:ds="http://schemas.openxmlformats.org/officeDocument/2006/customXml" ds:itemID="{C72A2275-74A4-4137-8243-41F6483B4781}"/>
+<ds:datastoreItem xmlns:ds="http://schemas.openxmlformats.org/officeDocument/2006/customXml" ds:itemID="{CB53264F-5E04-4A69-8B94-30684B4E3FFA}">
+  <ds:schemaRefs>
+    <ds:schemaRef ds:uri="http://schemas.microsoft.com/sharepoint/v3/contenttype/forms"/>
+  </ds:schemaRefs>
+</ds:datastoreItem>
 </file>
</xml_diff>